<commit_message>
add other components to component documentation
</commit_message>
<xml_diff>
--- a/ComponentDocumentation/Component Documentation.docx
+++ b/ComponentDocumentation/Component Documentation.docx
@@ -436,13 +436,7 @@
         <w:rPr>
           <w:rFonts w:cstheme="minorHAnsi"/>
         </w:rPr>
-        <w:t>Name of Verilog Module: Add_</w:t>
-      </w:r>
-      <w:r>
-        <w:rPr>
-          <w:rFonts w:cstheme="minorHAnsi"/>
-        </w:rPr>
-        <w:t>full</w:t>
+        <w:t>Name of Verilog Module: Add_full</w:t>
       </w:r>
       <w:r>
         <w:rPr>
@@ -642,16 +636,8 @@
         <w:rPr>
           <w:rFonts w:cstheme="minorHAnsi"/>
         </w:rPr>
-        <w:t xml:space="preserve">Wire w1 serves as the c_out of the first half adder and is fed into an or gate as an input to calculate the c_out of the full </w:t>
-      </w:r>
-      <w:proofErr w:type="spellStart"/>
-      <w:r>
-        <w:rPr>
-          <w:rFonts w:cstheme="minorHAnsi"/>
-        </w:rPr>
-        <w:t>adder.</w:t>
-      </w:r>
-      <w:proofErr w:type="spellEnd"/>
+        <w:t>Wire w1 serves as the c_out of the first half adder and is fed into an or gate as an input to calculate the c_out of the full adder.</w:t>
+      </w:r>
     </w:p>
     <w:p>
       <w:pPr>
@@ -1038,16 +1024,8 @@
         <w:rPr>
           <w:rFonts w:cstheme="minorHAnsi"/>
         </w:rPr>
-        <w:t xml:space="preserve">carry in of the first full </w:t>
-      </w:r>
-      <w:proofErr w:type="spellStart"/>
-      <w:r>
-        <w:rPr>
-          <w:rFonts w:cstheme="minorHAnsi"/>
-        </w:rPr>
-        <w:t>adder.</w:t>
-      </w:r>
-      <w:proofErr w:type="spellEnd"/>
+        <w:t>carry in of the first full adder.</w:t>
+      </w:r>
     </w:p>
     <w:p>
       <w:pPr>
@@ -1088,31 +1066,7 @@
         <w:rPr>
           <w:rFonts w:cstheme="minorHAnsi"/>
         </w:rPr>
-        <w:t xml:space="preserve">Wire </w:t>
-      </w:r>
-      <w:r>
-        <w:rPr>
-          <w:rFonts w:cstheme="minorHAnsi"/>
-        </w:rPr>
-        <w:t>w</w:t>
-      </w:r>
-      <w:r>
-        <w:rPr>
-          <w:rFonts w:cstheme="minorHAnsi"/>
-        </w:rPr>
-        <w:t xml:space="preserve"> serves to store the result of applying XOR on the most significant bits of input b</w:t>
-      </w:r>
-      <w:r>
-        <w:rPr>
-          <w:rFonts w:cstheme="minorHAnsi"/>
-        </w:rPr>
-        <w:t xml:space="preserve"> and output s</w:t>
-      </w:r>
-      <w:r>
-        <w:rPr>
-          <w:rFonts w:cstheme="minorHAnsi"/>
-        </w:rPr>
-        <w:t>. It is then fed into an AND gate as an input to determine if overflow occurred.</w:t>
+        <w:t>Wire w serves to store the result of applying XOR on the most significant bits of input b and output s. It is then fed into an AND gate as an input to determine if overflow occurred.</w:t>
       </w:r>
     </w:p>
     <w:p>
@@ -1616,31 +1570,7 @@
         <w:rPr>
           <w:rFonts w:cstheme="minorHAnsi"/>
         </w:rPr>
-        <w:t xml:space="preserve">This component takes in 2 16-bit inputs and </w:t>
-      </w:r>
-      <w:r>
-        <w:rPr>
-          <w:rFonts w:cstheme="minorHAnsi"/>
-        </w:rPr>
-        <w:t>subtracts them</w:t>
-      </w:r>
-      <w:r>
-        <w:rPr>
-          <w:rFonts w:cstheme="minorHAnsi"/>
-        </w:rPr>
-        <w:t xml:space="preserve"> and displays the </w:t>
-      </w:r>
-      <w:r>
-        <w:rPr>
-          <w:rFonts w:cstheme="minorHAnsi"/>
-        </w:rPr>
-        <w:t>difference</w:t>
-      </w:r>
-      <w:r>
-        <w:rPr>
-          <w:rFonts w:cstheme="minorHAnsi"/>
-        </w:rPr>
-        <w:t xml:space="preserve"> as a 16-bit output. It also displays if overflow occurred because of the </w:t>
+        <w:t xml:space="preserve">This component takes in 2 16-bit inputs and subtracts them and displays the difference as a 16-bit output. It also displays if overflow occurred because of the </w:t>
       </w:r>
       <w:r>
         <w:rPr>
@@ -1881,25 +1811,7 @@
         <w:rPr>
           <w:rFonts w:cstheme="minorHAnsi"/>
         </w:rPr>
-        <w:t>n</w:t>
-      </w:r>
-      <w:r>
-        <w:rPr>
-          <w:rFonts w:cstheme="minorHAnsi"/>
-        </w:rPr>
-        <w:t>ota</w:t>
-      </w:r>
-      <w:r>
-        <w:rPr>
-          <w:rFonts w:cstheme="minorHAnsi"/>
-        </w:rPr>
-        <w:t>1</w:t>
-      </w:r>
-      <w:r>
-        <w:rPr>
-          <w:rFonts w:cstheme="minorHAnsi"/>
-        </w:rPr>
-        <w:t xml:space="preserve"> is a wire that stores the negated value of </w:t>
+        <w:t xml:space="preserve">nota1 is a wire that stores the negated value of </w:t>
       </w:r>
       <w:proofErr w:type="gramStart"/>
       <w:r>
@@ -1913,13 +1825,7 @@
         <w:rPr>
           <w:rFonts w:cstheme="minorHAnsi"/>
         </w:rPr>
-        <w:t>1</w:t>
-      </w:r>
-      <w:r>
-        <w:rPr>
-          <w:rFonts w:cstheme="minorHAnsi"/>
-        </w:rPr>
-        <w:t>].</w:t>
+        <w:t>1].</w:t>
       </w:r>
     </w:p>
     <w:p>
@@ -1937,25 +1843,7 @@
         <w:rPr>
           <w:rFonts w:cstheme="minorHAnsi"/>
         </w:rPr>
-        <w:t>n</w:t>
-      </w:r>
-      <w:r>
-        <w:rPr>
-          <w:rFonts w:cstheme="minorHAnsi"/>
-        </w:rPr>
-        <w:t>ota</w:t>
-      </w:r>
-      <w:r>
-        <w:rPr>
-          <w:rFonts w:cstheme="minorHAnsi"/>
-        </w:rPr>
-        <w:t>2</w:t>
-      </w:r>
-      <w:r>
-        <w:rPr>
-          <w:rFonts w:cstheme="minorHAnsi"/>
-        </w:rPr>
-        <w:t xml:space="preserve"> is a wire that stores the negated value of </w:t>
+        <w:t xml:space="preserve">nota2 is a wire that stores the negated value of </w:t>
       </w:r>
       <w:proofErr w:type="gramStart"/>
       <w:r>
@@ -1969,13 +1857,7 @@
         <w:rPr>
           <w:rFonts w:cstheme="minorHAnsi"/>
         </w:rPr>
-        <w:t>2</w:t>
-      </w:r>
-      <w:r>
-        <w:rPr>
-          <w:rFonts w:cstheme="minorHAnsi"/>
-        </w:rPr>
-        <w:t>].</w:t>
+        <w:t>2].</w:t>
       </w:r>
     </w:p>
     <w:p>
@@ -1993,25 +1875,7 @@
         <w:rPr>
           <w:rFonts w:cstheme="minorHAnsi"/>
         </w:rPr>
-        <w:t>n</w:t>
-      </w:r>
-      <w:r>
-        <w:rPr>
-          <w:rFonts w:cstheme="minorHAnsi"/>
-        </w:rPr>
-        <w:t>ota</w:t>
-      </w:r>
-      <w:r>
-        <w:rPr>
-          <w:rFonts w:cstheme="minorHAnsi"/>
-        </w:rPr>
-        <w:t>3</w:t>
-      </w:r>
-      <w:r>
-        <w:rPr>
-          <w:rFonts w:cstheme="minorHAnsi"/>
-        </w:rPr>
-        <w:t xml:space="preserve"> is a wire that stores the negated value of </w:t>
+        <w:t xml:space="preserve">nota3 is a wire that stores the negated value of </w:t>
       </w:r>
       <w:proofErr w:type="gramStart"/>
       <w:r>
@@ -2025,13 +1889,7 @@
         <w:rPr>
           <w:rFonts w:cstheme="minorHAnsi"/>
         </w:rPr>
-        <w:t>3</w:t>
-      </w:r>
-      <w:r>
-        <w:rPr>
-          <w:rFonts w:cstheme="minorHAnsi"/>
-        </w:rPr>
-        <w:t>].</w:t>
+        <w:t>3].</w:t>
       </w:r>
     </w:p>
     <w:p>
@@ -2723,19 +2581,7 @@
         <w:rPr>
           <w:rFonts w:cstheme="minorHAnsi"/>
         </w:rPr>
-        <w:t>in</w:t>
-      </w:r>
-      <w:r>
-        <w:rPr>
-          <w:rFonts w:cstheme="minorHAnsi"/>
-        </w:rPr>
-        <w:t>1</w:t>
-      </w:r>
-      <w:r>
-        <w:rPr>
-          <w:rFonts w:cstheme="minorHAnsi"/>
-        </w:rPr>
-        <w:t xml:space="preserve"> -- has bit size 16</w:t>
+        <w:t>in1 -- has bit size 16</w:t>
       </w:r>
     </w:p>
     <w:p>
@@ -3191,19 +3037,7 @@
         <w:rPr>
           <w:rFonts w:cstheme="minorHAnsi"/>
         </w:rPr>
-        <w:t xml:space="preserve"> </w:t>
-      </w:r>
-      <w:r>
-        <w:rPr>
-          <w:rFonts w:cstheme="minorHAnsi"/>
-        </w:rPr>
-        <w:t>OR</w:t>
-      </w:r>
-      <w:r>
-        <w:rPr>
-          <w:rFonts w:cstheme="minorHAnsi"/>
-        </w:rPr>
-        <w:t xml:space="preserve"> on them. It then outputs the result.</w:t>
+        <w:t xml:space="preserve"> OR on them. It then outputs the result.</w:t>
       </w:r>
     </w:p>
     <w:p>
@@ -3266,13 +3100,7 @@
         <w:rPr>
           <w:rFonts w:cstheme="minorHAnsi"/>
         </w:rPr>
-        <w:t>N</w:t>
-      </w:r>
-      <w:r>
-        <w:rPr>
-          <w:rFonts w:cstheme="minorHAnsi"/>
-        </w:rPr>
-        <w:t xml:space="preserve">OR gate, 16 </w:t>
+        <w:t xml:space="preserve">NOR gate, 16 </w:t>
       </w:r>
       <w:proofErr w:type="gramStart"/>
       <w:r>
@@ -3298,13 +3126,7 @@
         <w:rPr>
           <w:rFonts w:cstheme="minorHAnsi"/>
         </w:rPr>
-        <w:t xml:space="preserve">Name of Verilog Module: </w:t>
-      </w:r>
-      <w:r>
-        <w:rPr>
-          <w:rFonts w:cstheme="minorHAnsi"/>
-        </w:rPr>
-        <w:t>nor16bit</w:t>
+        <w:t>Name of Verilog Module: nor16bit</w:t>
       </w:r>
     </w:p>
     <w:p>
@@ -3340,37 +3162,25 @@
         <w:rPr>
           <w:rFonts w:cstheme="minorHAnsi"/>
         </w:rPr>
-        <w:t>A</w:t>
-      </w:r>
-      <w:r>
-        <w:rPr>
-          <w:rFonts w:cstheme="minorHAnsi"/>
-        </w:rPr>
-        <w:t xml:space="preserve"> -- has bit size 16</w:t>
-      </w:r>
-    </w:p>
-    <w:p>
-      <w:pPr>
-        <w:pStyle w:val="ListParagraph"/>
-        <w:numPr>
-          <w:ilvl w:val="3"/>
-          <w:numId w:val="1"/>
-        </w:numPr>
-        <w:rPr>
-          <w:rFonts w:cstheme="minorHAnsi"/>
-        </w:rPr>
-      </w:pPr>
-      <w:r>
-        <w:rPr>
-          <w:rFonts w:cstheme="minorHAnsi"/>
-        </w:rPr>
-        <w:t xml:space="preserve">B </w:t>
-      </w:r>
-      <w:r>
-        <w:rPr>
-          <w:rFonts w:cstheme="minorHAnsi"/>
-        </w:rPr>
-        <w:t>-- has bit size 16</w:t>
+        <w:t>A -- has bit size 16</w:t>
+      </w:r>
+    </w:p>
+    <w:p>
+      <w:pPr>
+        <w:pStyle w:val="ListParagraph"/>
+        <w:numPr>
+          <w:ilvl w:val="3"/>
+          <w:numId w:val="1"/>
+        </w:numPr>
+        <w:rPr>
+          <w:rFonts w:cstheme="minorHAnsi"/>
+        </w:rPr>
+      </w:pPr>
+      <w:r>
+        <w:rPr>
+          <w:rFonts w:cstheme="minorHAnsi"/>
+        </w:rPr>
+        <w:t>B -- has bit size 16</w:t>
       </w:r>
     </w:p>
     <w:p>
@@ -3528,19 +3338,7 @@
         <w:rPr>
           <w:rFonts w:cstheme="minorHAnsi"/>
         </w:rPr>
-        <w:t xml:space="preserve"> </w:t>
-      </w:r>
-      <w:r>
-        <w:rPr>
-          <w:rFonts w:cstheme="minorHAnsi"/>
-        </w:rPr>
-        <w:t>N</w:t>
-      </w:r>
-      <w:r>
-        <w:rPr>
-          <w:rFonts w:cstheme="minorHAnsi"/>
-        </w:rPr>
-        <w:t>OR on them. It then outputs the result.</w:t>
+        <w:t xml:space="preserve"> NOR on them. It then outputs the result.</w:t>
       </w:r>
     </w:p>
     <w:p>
@@ -3617,13 +3415,7 @@
         <w:rPr>
           <w:rFonts w:cstheme="minorHAnsi"/>
         </w:rPr>
-        <w:t>XN</w:t>
-      </w:r>
-      <w:r>
-        <w:rPr>
-          <w:rFonts w:cstheme="minorHAnsi"/>
-        </w:rPr>
-        <w:t xml:space="preserve">OR gate, 16 </w:t>
+        <w:t xml:space="preserve">XNOR gate, 16 </w:t>
       </w:r>
       <w:proofErr w:type="gramStart"/>
       <w:r>
@@ -4218,13 +4010,7 @@
         <w:rPr>
           <w:rFonts w:cstheme="minorHAnsi"/>
         </w:rPr>
-        <w:t xml:space="preserve">This module serves to take in </w:t>
-      </w:r>
-      <w:r>
-        <w:rPr>
-          <w:rFonts w:cstheme="minorHAnsi"/>
-        </w:rPr>
-        <w:t xml:space="preserve">a binary string of 16 bits and returns </w:t>
+        <w:t xml:space="preserve">This module serves to take in a binary string of 16 bits and returns </w:t>
       </w:r>
       <w:r>
         <w:rPr>
@@ -4266,13 +4052,7 @@
         <w:rPr>
           <w:rFonts w:cstheme="minorHAnsi"/>
         </w:rPr>
-        <w:t>Da</w:t>
-      </w:r>
-      <w:r>
-        <w:rPr>
-          <w:rFonts w:cstheme="minorHAnsi"/>
-        </w:rPr>
-        <w:t xml:space="preserve">lly, </w:t>
+        <w:t xml:space="preserve">Dally, </w:t>
       </w:r>
       <w:proofErr w:type="spellStart"/>
       <w:r>
@@ -4700,13 +4480,7 @@
         <w:rPr>
           <w:rFonts w:eastAsia="Times New Roman" w:cstheme="minorHAnsi"/>
         </w:rPr>
-        <w:t>Cambridge, Cambridge University Press</w:t>
-      </w:r>
-      <w:r>
-        <w:rPr>
-          <w:rFonts w:eastAsia="Times New Roman" w:cstheme="minorHAnsi"/>
-        </w:rPr>
-        <w:t>, 2012</w:t>
+        <w:t>Cambridge, Cambridge University Press, 2012</w:t>
       </w:r>
     </w:p>
     <w:p>
@@ -4819,6 +4593,327 @@
         <w:rPr>
           <w:rFonts w:cstheme="minorHAnsi"/>
         </w:rPr>
+        <w:t>in2 -- has bit size 4</w:t>
+      </w:r>
+    </w:p>
+    <w:p>
+      <w:pPr>
+        <w:pStyle w:val="ListParagraph"/>
+        <w:numPr>
+          <w:ilvl w:val="2"/>
+          <w:numId w:val="1"/>
+        </w:numPr>
+        <w:rPr>
+          <w:rFonts w:cstheme="minorHAnsi"/>
+        </w:rPr>
+      </w:pPr>
+      <w:r>
+        <w:rPr>
+          <w:rFonts w:cstheme="minorHAnsi"/>
+        </w:rPr>
+        <w:t>Outputs</w:t>
+      </w:r>
+    </w:p>
+    <w:p>
+      <w:pPr>
+        <w:pStyle w:val="ListParagraph"/>
+        <w:numPr>
+          <w:ilvl w:val="3"/>
+          <w:numId w:val="1"/>
+        </w:numPr>
+        <w:rPr>
+          <w:rFonts w:cstheme="minorHAnsi"/>
+        </w:rPr>
+      </w:pPr>
+      <w:r>
+        <w:rPr>
+          <w:rFonts w:cstheme="minorHAnsi"/>
+        </w:rPr>
+        <w:t>out -- has bit size 4</w:t>
+      </w:r>
+    </w:p>
+    <w:p>
+      <w:pPr>
+        <w:pStyle w:val="ListParagraph"/>
+        <w:numPr>
+          <w:ilvl w:val="2"/>
+          <w:numId w:val="1"/>
+        </w:numPr>
+        <w:rPr>
+          <w:rFonts w:cstheme="minorHAnsi"/>
+        </w:rPr>
+      </w:pPr>
+      <w:r>
+        <w:rPr>
+          <w:rFonts w:cstheme="minorHAnsi"/>
+        </w:rPr>
+        <w:t>Interfaces</w:t>
+      </w:r>
+    </w:p>
+    <w:p>
+      <w:pPr>
+        <w:pStyle w:val="ListParagraph"/>
+        <w:numPr>
+          <w:ilvl w:val="3"/>
+          <w:numId w:val="1"/>
+        </w:numPr>
+        <w:rPr>
+          <w:rFonts w:cstheme="minorHAnsi"/>
+        </w:rPr>
+      </w:pPr>
+      <w:r>
+        <w:rPr>
+          <w:rFonts w:cstheme="minorHAnsi"/>
+        </w:rPr>
+        <w:t>No interfaces are used in this component.</w:t>
+      </w:r>
+    </w:p>
+    <w:p>
+      <w:pPr>
+        <w:pStyle w:val="ListParagraph"/>
+        <w:numPr>
+          <w:ilvl w:val="2"/>
+          <w:numId w:val="1"/>
+        </w:numPr>
+        <w:rPr>
+          <w:rFonts w:cstheme="minorHAnsi"/>
+        </w:rPr>
+      </w:pPr>
+      <w:r>
+        <w:rPr>
+          <w:rFonts w:cstheme="minorHAnsi"/>
+        </w:rPr>
+        <w:t>Controls</w:t>
+      </w:r>
+    </w:p>
+    <w:p>
+      <w:pPr>
+        <w:pStyle w:val="ListParagraph"/>
+        <w:numPr>
+          <w:ilvl w:val="3"/>
+          <w:numId w:val="1"/>
+        </w:numPr>
+        <w:rPr>
+          <w:rFonts w:cstheme="minorHAnsi"/>
+        </w:rPr>
+      </w:pPr>
+      <w:r>
+        <w:rPr>
+          <w:rFonts w:cstheme="minorHAnsi"/>
+        </w:rPr>
+        <w:t>No controls are used in this component.</w:t>
+      </w:r>
+    </w:p>
+    <w:p>
+      <w:pPr>
+        <w:pStyle w:val="ListParagraph"/>
+        <w:numPr>
+          <w:ilvl w:val="2"/>
+          <w:numId w:val="1"/>
+        </w:numPr>
+        <w:rPr>
+          <w:rFonts w:cstheme="minorHAnsi"/>
+        </w:rPr>
+      </w:pPr>
+      <w:r>
+        <w:rPr>
+          <w:rFonts w:cstheme="minorHAnsi"/>
+        </w:rPr>
+        <w:t>Description</w:t>
+      </w:r>
+    </w:p>
+    <w:p>
+      <w:pPr>
+        <w:pStyle w:val="ListParagraph"/>
+        <w:numPr>
+          <w:ilvl w:val="3"/>
+          <w:numId w:val="1"/>
+        </w:numPr>
+        <w:rPr>
+          <w:rFonts w:cstheme="minorHAnsi"/>
+        </w:rPr>
+      </w:pPr>
+      <w:r>
+        <w:rPr>
+          <w:rFonts w:cstheme="minorHAnsi"/>
+        </w:rPr>
+        <w:t>This module takes in two binary string of 4 bits and performs bitwise AND on them. The resulting 4 bit string is the output</w:t>
+      </w:r>
+      <w:r>
+        <w:rPr>
+          <w:rFonts w:cstheme="minorHAnsi"/>
+        </w:rPr>
+        <w:t>.</w:t>
+      </w:r>
+    </w:p>
+    <w:p>
+      <w:pPr>
+        <w:pStyle w:val="ListParagraph"/>
+        <w:numPr>
+          <w:ilvl w:val="2"/>
+          <w:numId w:val="1"/>
+        </w:numPr>
+        <w:rPr>
+          <w:rFonts w:cstheme="minorHAnsi"/>
+        </w:rPr>
+      </w:pPr>
+      <w:r>
+        <w:rPr>
+          <w:rFonts w:cstheme="minorHAnsi"/>
+        </w:rPr>
+        <w:t>Documen</w:t>
+      </w:r>
+      <w:r>
+        <w:rPr>
+          <w:rFonts w:cstheme="minorHAnsi"/>
+        </w:rPr>
+        <w:t>tation</w:t>
+      </w:r>
+    </w:p>
+    <w:p>
+      <w:pPr>
+        <w:pStyle w:val="ListParagraph"/>
+        <w:numPr>
+          <w:ilvl w:val="3"/>
+          <w:numId w:val="1"/>
+        </w:numPr>
+        <w:rPr>
+          <w:rFonts w:cstheme="minorHAnsi"/>
+        </w:rPr>
+      </w:pPr>
+      <w:r>
+        <w:rPr>
+          <w:rFonts w:cstheme="minorHAnsi"/>
+        </w:rPr>
+        <w:t>Written by Khalid Shaik</w:t>
+      </w:r>
+    </w:p>
+    <w:p>
+      <w:pPr>
+        <w:rPr>
+          <w:rFonts w:cstheme="minorHAnsi"/>
+        </w:rPr>
+      </w:pPr>
+    </w:p>
+    <w:p>
+      <w:pPr>
+        <w:pStyle w:val="ListParagraph"/>
+        <w:numPr>
+          <w:ilvl w:val="1"/>
+          <w:numId w:val="1"/>
+        </w:numPr>
+        <w:rPr>
+          <w:rFonts w:cstheme="minorHAnsi"/>
+        </w:rPr>
+      </w:pPr>
+      <w:proofErr w:type="gramStart"/>
+      <w:r>
+        <w:rPr>
+          <w:rFonts w:cstheme="minorHAnsi"/>
+        </w:rPr>
+        <w:t>16 bit</w:t>
+      </w:r>
+      <w:proofErr w:type="gramEnd"/>
+      <w:r>
+        <w:rPr>
+          <w:rFonts w:cstheme="minorHAnsi"/>
+        </w:rPr>
+        <w:t xml:space="preserve"> Multiplier</w:t>
+      </w:r>
+    </w:p>
+    <w:p>
+      <w:pPr>
+        <w:pStyle w:val="ListParagraph"/>
+        <w:numPr>
+          <w:ilvl w:val="2"/>
+          <w:numId w:val="1"/>
+        </w:numPr>
+        <w:rPr>
+          <w:rFonts w:cstheme="minorHAnsi"/>
+        </w:rPr>
+      </w:pPr>
+      <w:r>
+        <w:rPr>
+          <w:rFonts w:cstheme="minorHAnsi"/>
+        </w:rPr>
+        <w:t xml:space="preserve">Name of Verilog Module: </w:t>
+      </w:r>
+      <w:r>
+        <w:rPr>
+          <w:rFonts w:cstheme="minorHAnsi"/>
+        </w:rPr>
+        <w:t>vedic_16x16</w:t>
+      </w:r>
+    </w:p>
+    <w:p>
+      <w:pPr>
+        <w:pStyle w:val="ListParagraph"/>
+        <w:numPr>
+          <w:ilvl w:val="2"/>
+          <w:numId w:val="1"/>
+        </w:numPr>
+        <w:rPr>
+          <w:rFonts w:cstheme="minorHAnsi"/>
+        </w:rPr>
+      </w:pPr>
+      <w:r>
+        <w:rPr>
+          <w:rFonts w:cstheme="minorHAnsi"/>
+        </w:rPr>
+        <w:t>Inputs</w:t>
+      </w:r>
+    </w:p>
+    <w:p>
+      <w:pPr>
+        <w:pStyle w:val="ListParagraph"/>
+        <w:numPr>
+          <w:ilvl w:val="3"/>
+          <w:numId w:val="1"/>
+        </w:numPr>
+        <w:rPr>
+          <w:rFonts w:cstheme="minorHAnsi"/>
+        </w:rPr>
+      </w:pPr>
+      <w:r>
+        <w:rPr>
+          <w:rFonts w:cstheme="minorHAnsi"/>
+        </w:rPr>
+        <w:t>in1Multiplier</w:t>
+      </w:r>
+      <w:r>
+        <w:rPr>
+          <w:rFonts w:cstheme="minorHAnsi"/>
+        </w:rPr>
+        <w:t xml:space="preserve"> -- has bit size </w:t>
+      </w:r>
+      <w:r>
+        <w:rPr>
+          <w:rFonts w:cstheme="minorHAnsi"/>
+        </w:rPr>
+        <w:t>1</w:t>
+      </w:r>
+      <w:r>
+        <w:rPr>
+          <w:rFonts w:cstheme="minorHAnsi"/>
+        </w:rPr>
+        <w:t>6</w:t>
+      </w:r>
+    </w:p>
+    <w:p>
+      <w:pPr>
+        <w:pStyle w:val="ListParagraph"/>
+        <w:numPr>
+          <w:ilvl w:val="3"/>
+          <w:numId w:val="1"/>
+        </w:numPr>
+        <w:rPr>
+          <w:rFonts w:cstheme="minorHAnsi"/>
+        </w:rPr>
+      </w:pPr>
+      <w:r>
+        <w:rPr>
+          <w:rFonts w:cstheme="minorHAnsi"/>
+        </w:rPr>
         <w:t>in</w:t>
       </w:r>
       <w:r>
@@ -4831,6 +4926,518 @@
         <w:rPr>
           <w:rFonts w:cstheme="minorHAnsi"/>
         </w:rPr>
+        <w:t>Multiplier</w:t>
+      </w:r>
+      <w:r>
+        <w:rPr>
+          <w:rFonts w:cstheme="minorHAnsi"/>
+        </w:rPr>
+        <w:t>-- had bit size 1</w:t>
+      </w:r>
+      <w:r>
+        <w:rPr>
+          <w:rFonts w:cstheme="minorHAnsi"/>
+        </w:rPr>
+        <w:t>6</w:t>
+      </w:r>
+    </w:p>
+    <w:p>
+      <w:pPr>
+        <w:pStyle w:val="ListParagraph"/>
+        <w:numPr>
+          <w:ilvl w:val="2"/>
+          <w:numId w:val="1"/>
+        </w:numPr>
+        <w:rPr>
+          <w:rFonts w:cstheme="minorHAnsi"/>
+        </w:rPr>
+      </w:pPr>
+      <w:r>
+        <w:rPr>
+          <w:rFonts w:cstheme="minorHAnsi"/>
+        </w:rPr>
+        <w:t>Outputs</w:t>
+      </w:r>
+    </w:p>
+    <w:p>
+      <w:pPr>
+        <w:pStyle w:val="ListParagraph"/>
+        <w:numPr>
+          <w:ilvl w:val="3"/>
+          <w:numId w:val="1"/>
+        </w:numPr>
+        <w:rPr>
+          <w:rFonts w:cstheme="minorHAnsi"/>
+        </w:rPr>
+      </w:pPr>
+      <w:proofErr w:type="spellStart"/>
+      <w:r>
+        <w:rPr>
+          <w:rFonts w:cstheme="minorHAnsi"/>
+        </w:rPr>
+        <w:t>out</w:t>
+      </w:r>
+      <w:r>
+        <w:rPr>
+          <w:rFonts w:cstheme="minorHAnsi"/>
+        </w:rPr>
+        <w:t>Multiplier</w:t>
+      </w:r>
+      <w:proofErr w:type="spellEnd"/>
+      <w:r>
+        <w:rPr>
+          <w:rFonts w:cstheme="minorHAnsi"/>
+        </w:rPr>
+        <w:t xml:space="preserve"> </w:t>
+      </w:r>
+      <w:r>
+        <w:rPr>
+          <w:rFonts w:cstheme="minorHAnsi"/>
+        </w:rPr>
+        <w:t xml:space="preserve">-- has bit size </w:t>
+      </w:r>
+      <w:r>
+        <w:rPr>
+          <w:rFonts w:cstheme="minorHAnsi"/>
+        </w:rPr>
+        <w:t>32</w:t>
+      </w:r>
+    </w:p>
+    <w:p>
+      <w:pPr>
+        <w:pStyle w:val="ListParagraph"/>
+        <w:numPr>
+          <w:ilvl w:val="2"/>
+          <w:numId w:val="1"/>
+        </w:numPr>
+        <w:rPr>
+          <w:rFonts w:cstheme="minorHAnsi"/>
+        </w:rPr>
+      </w:pPr>
+      <w:r>
+        <w:rPr>
+          <w:rFonts w:cstheme="minorHAnsi"/>
+        </w:rPr>
+        <w:t>Interfaces</w:t>
+      </w:r>
+    </w:p>
+    <w:p>
+      <w:pPr>
+        <w:pStyle w:val="ListParagraph"/>
+        <w:numPr>
+          <w:ilvl w:val="3"/>
+          <w:numId w:val="1"/>
+        </w:numPr>
+        <w:rPr>
+          <w:rFonts w:cstheme="minorHAnsi"/>
+        </w:rPr>
+      </w:pPr>
+      <w:r>
+        <w:rPr>
+          <w:rFonts w:cstheme="minorHAnsi"/>
+        </w:rPr>
+        <w:t>in1Multiplie</w:t>
+      </w:r>
+      <w:r>
+        <w:rPr>
+          <w:rFonts w:cstheme="minorHAnsi"/>
+        </w:rPr>
+        <w:t xml:space="preserve">r, </w:t>
+      </w:r>
+      <w:r>
+        <w:rPr>
+          <w:rFonts w:cstheme="minorHAnsi"/>
+        </w:rPr>
+        <w:t>in</w:t>
+      </w:r>
+      <w:r>
+        <w:rPr>
+          <w:rFonts w:cstheme="minorHAnsi"/>
+        </w:rPr>
+        <w:t>2</w:t>
+      </w:r>
+      <w:r>
+        <w:rPr>
+          <w:rFonts w:cstheme="minorHAnsi"/>
+        </w:rPr>
+        <w:t>Multiplier</w:t>
+      </w:r>
+      <w:r>
+        <w:rPr>
+          <w:rFonts w:cstheme="minorHAnsi"/>
+        </w:rPr>
+        <w:t xml:space="preserve">, both </w:t>
+      </w:r>
+      <w:proofErr w:type="gramStart"/>
+      <w:r>
+        <w:rPr>
+          <w:rFonts w:cstheme="minorHAnsi"/>
+        </w:rPr>
+        <w:t>16 bit</w:t>
+      </w:r>
+      <w:proofErr w:type="gramEnd"/>
+      <w:r>
+        <w:rPr>
+          <w:rFonts w:cstheme="minorHAnsi"/>
+        </w:rPr>
+        <w:t xml:space="preserve"> operands for the multiplication</w:t>
+      </w:r>
+    </w:p>
+    <w:p>
+      <w:pPr>
+        <w:pStyle w:val="ListParagraph"/>
+        <w:numPr>
+          <w:ilvl w:val="3"/>
+          <w:numId w:val="1"/>
+        </w:numPr>
+        <w:rPr>
+          <w:rFonts w:cstheme="minorHAnsi"/>
+        </w:rPr>
+      </w:pPr>
+      <w:proofErr w:type="spellStart"/>
+      <w:r>
+        <w:rPr>
+          <w:rFonts w:cstheme="minorHAnsi"/>
+        </w:rPr>
+        <w:t>outMultiplier</w:t>
+      </w:r>
+      <w:proofErr w:type="spellEnd"/>
+      <w:r>
+        <w:rPr>
+          <w:rFonts w:cstheme="minorHAnsi"/>
+        </w:rPr>
+        <w:t xml:space="preserve">, </w:t>
+      </w:r>
+      <w:proofErr w:type="gramStart"/>
+      <w:r>
+        <w:rPr>
+          <w:rFonts w:cstheme="minorHAnsi"/>
+        </w:rPr>
+        <w:t>32 bit</w:t>
+      </w:r>
+      <w:proofErr w:type="gramEnd"/>
+      <w:r>
+        <w:rPr>
+          <w:rFonts w:cstheme="minorHAnsi"/>
+        </w:rPr>
+        <w:t xml:space="preserve"> </w:t>
+      </w:r>
+      <w:proofErr w:type="spellStart"/>
+      <w:r>
+        <w:rPr>
+          <w:rFonts w:cstheme="minorHAnsi"/>
+        </w:rPr>
+        <w:t>outpur</w:t>
+      </w:r>
+      <w:proofErr w:type="spellEnd"/>
+      <w:r>
+        <w:rPr>
+          <w:rFonts w:cstheme="minorHAnsi"/>
+        </w:rPr>
+        <w:t>, the resultant from the multiplication of in1Multiplier and in2Multiplier</w:t>
+      </w:r>
+    </w:p>
+    <w:p>
+      <w:pPr>
+        <w:pStyle w:val="ListParagraph"/>
+        <w:numPr>
+          <w:ilvl w:val="2"/>
+          <w:numId w:val="1"/>
+        </w:numPr>
+        <w:rPr>
+          <w:rFonts w:cstheme="minorHAnsi"/>
+        </w:rPr>
+      </w:pPr>
+      <w:r>
+        <w:rPr>
+          <w:rFonts w:cstheme="minorHAnsi"/>
+        </w:rPr>
+        <w:t>Any Controls</w:t>
+      </w:r>
+    </w:p>
+    <w:p>
+      <w:pPr>
+        <w:pStyle w:val="ListParagraph"/>
+        <w:numPr>
+          <w:ilvl w:val="3"/>
+          <w:numId w:val="1"/>
+        </w:numPr>
+        <w:rPr>
+          <w:rFonts w:cstheme="minorHAnsi"/>
+        </w:rPr>
+      </w:pPr>
+      <w:r>
+        <w:rPr>
+          <w:rFonts w:cstheme="minorHAnsi"/>
+        </w:rPr>
+        <w:t>No controls are used for this component.</w:t>
+      </w:r>
+    </w:p>
+    <w:p>
+      <w:pPr>
+        <w:pStyle w:val="ListParagraph"/>
+        <w:numPr>
+          <w:ilvl w:val="2"/>
+          <w:numId w:val="1"/>
+        </w:numPr>
+        <w:rPr>
+          <w:rFonts w:cstheme="minorHAnsi"/>
+        </w:rPr>
+      </w:pPr>
+      <w:r>
+        <w:rPr>
+          <w:rFonts w:cstheme="minorHAnsi"/>
+        </w:rPr>
+        <w:t>Description</w:t>
+      </w:r>
+    </w:p>
+    <w:p>
+      <w:pPr>
+        <w:pStyle w:val="ListParagraph"/>
+        <w:numPr>
+          <w:ilvl w:val="3"/>
+          <w:numId w:val="1"/>
+        </w:numPr>
+        <w:rPr>
+          <w:rFonts w:cstheme="minorHAnsi"/>
+        </w:rPr>
+      </w:pPr>
+      <w:r>
+        <w:rPr>
+          <w:rFonts w:cstheme="minorHAnsi"/>
+        </w:rPr>
+        <w:t xml:space="preserve">This is a </w:t>
+      </w:r>
+      <w:proofErr w:type="gramStart"/>
+      <w:r>
+        <w:rPr>
+          <w:rFonts w:cstheme="minorHAnsi"/>
+        </w:rPr>
+        <w:t>16 bit</w:t>
+      </w:r>
+      <w:proofErr w:type="gramEnd"/>
+      <w:r>
+        <w:rPr>
+          <w:rFonts w:cstheme="minorHAnsi"/>
+        </w:rPr>
+        <w:t xml:space="preserve"> x 16 bit multiplier, using the </w:t>
+      </w:r>
+      <w:proofErr w:type="spellStart"/>
+      <w:r>
+        <w:rPr>
+          <w:rFonts w:cstheme="minorHAnsi"/>
+        </w:rPr>
+        <w:t>vedic</w:t>
+      </w:r>
+      <w:proofErr w:type="spellEnd"/>
+      <w:r>
+        <w:rPr>
+          <w:rFonts w:cstheme="minorHAnsi"/>
+        </w:rPr>
+        <w:t xml:space="preserve"> architecture. It takes in two 16 bits numbers, then multiplies them and outputs the </w:t>
+      </w:r>
+      <w:proofErr w:type="gramStart"/>
+      <w:r>
+        <w:rPr>
+          <w:rFonts w:cstheme="minorHAnsi"/>
+        </w:rPr>
+        <w:t>32 bit</w:t>
+      </w:r>
+      <w:proofErr w:type="gramEnd"/>
+      <w:r>
+        <w:rPr>
+          <w:rFonts w:cstheme="minorHAnsi"/>
+        </w:rPr>
+        <w:t xml:space="preserve"> resultant.</w:t>
+      </w:r>
+    </w:p>
+    <w:p>
+      <w:pPr>
+        <w:pStyle w:val="ListParagraph"/>
+        <w:numPr>
+          <w:ilvl w:val="2"/>
+          <w:numId w:val="1"/>
+        </w:numPr>
+        <w:rPr>
+          <w:rFonts w:cstheme="minorHAnsi"/>
+        </w:rPr>
+      </w:pPr>
+      <w:r>
+        <w:rPr>
+          <w:rFonts w:cstheme="minorHAnsi"/>
+        </w:rPr>
+        <w:t xml:space="preserve">Documentation: </w:t>
+      </w:r>
+      <w:r>
+        <w:rPr>
+          <w:rFonts w:cstheme="minorHAnsi"/>
+        </w:rPr>
+        <w:t xml:space="preserve">designed off of diagram from </w:t>
+      </w:r>
+      <w:hyperlink r:id="rId5" w:history="1">
+        <w:r>
+          <w:rPr>
+            <w:rStyle w:val="Hyperlink"/>
+            <w:rFonts w:cstheme="minorHAnsi"/>
+          </w:rPr>
+          <w:t>https://pdfs.semanticscholar.org/8387/35eca7bf59a9186824c452fe1476d32cd948.pdf</w:t>
+        </w:r>
+      </w:hyperlink>
+    </w:p>
+    <w:p>
+      <w:pPr>
+        <w:rPr>
+          <w:rFonts w:asciiTheme="minorHAnsi" w:hAnsiTheme="minorHAnsi" w:cstheme="minorHAnsi"/>
+        </w:rPr>
+      </w:pPr>
+    </w:p>
+    <w:p>
+      <w:pPr>
+        <w:pStyle w:val="ListParagraph"/>
+        <w:numPr>
+          <w:ilvl w:val="1"/>
+          <w:numId w:val="1"/>
+        </w:numPr>
+        <w:rPr>
+          <w:rFonts w:cstheme="minorHAnsi"/>
+        </w:rPr>
+      </w:pPr>
+      <w:r>
+        <w:rPr>
+          <w:rFonts w:cstheme="minorHAnsi"/>
+        </w:rPr>
+        <w:t>Inverter</w:t>
+      </w:r>
+      <w:r>
+        <w:rPr>
+          <w:rFonts w:cstheme="minorHAnsi"/>
+        </w:rPr>
+        <w:t>,</w:t>
+      </w:r>
+      <w:r>
+        <w:rPr>
+          <w:rFonts w:cstheme="minorHAnsi"/>
+        </w:rPr>
+        <w:t xml:space="preserve"> </w:t>
+      </w:r>
+      <w:r>
+        <w:rPr>
+          <w:rFonts w:cstheme="minorHAnsi"/>
+        </w:rPr>
+        <w:t>16</w:t>
+      </w:r>
+      <w:r>
+        <w:rPr>
+          <w:rFonts w:cstheme="minorHAnsi"/>
+        </w:rPr>
+        <w:t>bit</w:t>
+      </w:r>
+    </w:p>
+    <w:p>
+      <w:pPr>
+        <w:pStyle w:val="ListParagraph"/>
+        <w:numPr>
+          <w:ilvl w:val="2"/>
+          <w:numId w:val="1"/>
+        </w:numPr>
+        <w:rPr>
+          <w:rFonts w:cstheme="minorHAnsi"/>
+        </w:rPr>
+      </w:pPr>
+      <w:r>
+        <w:rPr>
+          <w:rFonts w:cstheme="minorHAnsi"/>
+        </w:rPr>
+        <w:t xml:space="preserve">Name of Verilog Module: </w:t>
+      </w:r>
+      <w:r>
+        <w:rPr>
+          <w:rFonts w:cstheme="minorHAnsi"/>
+        </w:rPr>
+        <w:t>inv16</w:t>
+      </w:r>
+    </w:p>
+    <w:p>
+      <w:pPr>
+        <w:pStyle w:val="ListParagraph"/>
+        <w:numPr>
+          <w:ilvl w:val="2"/>
+          <w:numId w:val="1"/>
+        </w:numPr>
+        <w:rPr>
+          <w:rFonts w:cstheme="minorHAnsi"/>
+        </w:rPr>
+      </w:pPr>
+      <w:r>
+        <w:rPr>
+          <w:rFonts w:cstheme="minorHAnsi"/>
+        </w:rPr>
+        <w:t>Inputs</w:t>
+      </w:r>
+    </w:p>
+    <w:p>
+      <w:pPr>
+        <w:pStyle w:val="ListParagraph"/>
+        <w:numPr>
+          <w:ilvl w:val="3"/>
+          <w:numId w:val="1"/>
+        </w:numPr>
+        <w:rPr>
+          <w:rFonts w:cstheme="minorHAnsi"/>
+        </w:rPr>
+      </w:pPr>
+      <w:r>
+        <w:rPr>
+          <w:rFonts w:cstheme="minorHAnsi"/>
+        </w:rPr>
+        <w:t>in</w:t>
+      </w:r>
+      <w:r>
+        <w:rPr>
+          <w:rFonts w:cstheme="minorHAnsi"/>
+        </w:rPr>
+        <w:t xml:space="preserve"> -- has bit size 16</w:t>
+      </w:r>
+    </w:p>
+    <w:p>
+      <w:pPr>
+        <w:pStyle w:val="ListParagraph"/>
+        <w:numPr>
+          <w:ilvl w:val="2"/>
+          <w:numId w:val="1"/>
+        </w:numPr>
+        <w:rPr>
+          <w:rFonts w:cstheme="minorHAnsi"/>
+        </w:rPr>
+      </w:pPr>
+      <w:r>
+        <w:rPr>
+          <w:rFonts w:cstheme="minorHAnsi"/>
+        </w:rPr>
+        <w:t>Outputs</w:t>
+      </w:r>
+    </w:p>
+    <w:p>
+      <w:pPr>
+        <w:pStyle w:val="ListParagraph"/>
+        <w:numPr>
+          <w:ilvl w:val="3"/>
+          <w:numId w:val="1"/>
+        </w:numPr>
+        <w:rPr>
+          <w:rFonts w:cstheme="minorHAnsi"/>
+        </w:rPr>
+      </w:pPr>
+      <w:r>
+        <w:rPr>
+          <w:rFonts w:cstheme="minorHAnsi"/>
+        </w:rPr>
+        <w:t>out</w:t>
+      </w:r>
+      <w:r>
+        <w:rPr>
+          <w:rFonts w:cstheme="minorHAnsi"/>
+        </w:rPr>
         <w:t xml:space="preserve"> -- has bit size 4</w:t>
       </w:r>
     </w:p>
@@ -4849,6 +5456,353 @@
         <w:rPr>
           <w:rFonts w:cstheme="minorHAnsi"/>
         </w:rPr>
+        <w:t>Interfaces</w:t>
+      </w:r>
+    </w:p>
+    <w:p>
+      <w:pPr>
+        <w:pStyle w:val="ListParagraph"/>
+        <w:numPr>
+          <w:ilvl w:val="3"/>
+          <w:numId w:val="1"/>
+        </w:numPr>
+        <w:rPr>
+          <w:rFonts w:cstheme="minorHAnsi"/>
+        </w:rPr>
+      </w:pPr>
+      <w:r>
+        <w:rPr>
+          <w:rFonts w:cstheme="minorHAnsi"/>
+        </w:rPr>
+        <w:t>This component does not use any interfaces</w:t>
+      </w:r>
+    </w:p>
+    <w:p>
+      <w:pPr>
+        <w:pStyle w:val="ListParagraph"/>
+        <w:numPr>
+          <w:ilvl w:val="2"/>
+          <w:numId w:val="1"/>
+        </w:numPr>
+        <w:rPr>
+          <w:rFonts w:cstheme="minorHAnsi"/>
+        </w:rPr>
+      </w:pPr>
+      <w:r>
+        <w:rPr>
+          <w:rFonts w:cstheme="minorHAnsi"/>
+        </w:rPr>
+        <w:t>Any Controls</w:t>
+      </w:r>
+    </w:p>
+    <w:p>
+      <w:pPr>
+        <w:pStyle w:val="ListParagraph"/>
+        <w:numPr>
+          <w:ilvl w:val="3"/>
+          <w:numId w:val="1"/>
+        </w:numPr>
+        <w:rPr>
+          <w:rFonts w:cstheme="minorHAnsi"/>
+        </w:rPr>
+      </w:pPr>
+      <w:r>
+        <w:rPr>
+          <w:rFonts w:cstheme="minorHAnsi"/>
+        </w:rPr>
+        <w:t>No controls are used for this component.</w:t>
+      </w:r>
+    </w:p>
+    <w:p>
+      <w:pPr>
+        <w:pStyle w:val="ListParagraph"/>
+        <w:numPr>
+          <w:ilvl w:val="2"/>
+          <w:numId w:val="1"/>
+        </w:numPr>
+        <w:rPr>
+          <w:rFonts w:cstheme="minorHAnsi"/>
+        </w:rPr>
+      </w:pPr>
+      <w:r>
+        <w:rPr>
+          <w:rFonts w:cstheme="minorHAnsi"/>
+        </w:rPr>
+        <w:t>Description</w:t>
+      </w:r>
+    </w:p>
+    <w:p>
+      <w:pPr>
+        <w:pStyle w:val="ListParagraph"/>
+        <w:numPr>
+          <w:ilvl w:val="3"/>
+          <w:numId w:val="1"/>
+        </w:numPr>
+        <w:rPr>
+          <w:rFonts w:cstheme="minorHAnsi"/>
+        </w:rPr>
+      </w:pPr>
+      <w:r>
+        <w:rPr>
+          <w:rFonts w:cstheme="minorHAnsi"/>
+        </w:rPr>
+        <w:t xml:space="preserve">A </w:t>
+      </w:r>
+      <w:proofErr w:type="gramStart"/>
+      <w:r>
+        <w:rPr>
+          <w:rFonts w:cstheme="minorHAnsi"/>
+        </w:rPr>
+        <w:t>16 bit</w:t>
+      </w:r>
+      <w:proofErr w:type="gramEnd"/>
+      <w:r>
+        <w:rPr>
+          <w:rFonts w:cstheme="minorHAnsi"/>
+        </w:rPr>
+        <w:t xml:space="preserve"> inverter, it takes in a 16 bit number, then inverts it out and outputs the result </w:t>
+      </w:r>
+    </w:p>
+    <w:p>
+      <w:pPr>
+        <w:pStyle w:val="ListParagraph"/>
+        <w:numPr>
+          <w:ilvl w:val="2"/>
+          <w:numId w:val="1"/>
+        </w:numPr>
+        <w:rPr>
+          <w:rFonts w:cstheme="minorHAnsi"/>
+        </w:rPr>
+      </w:pPr>
+      <w:r>
+        <w:rPr>
+          <w:rFonts w:cstheme="minorHAnsi"/>
+        </w:rPr>
+        <w:t>Documentation</w:t>
+      </w:r>
+    </w:p>
+    <w:p>
+      <w:pPr>
+        <w:pStyle w:val="ListParagraph"/>
+        <w:numPr>
+          <w:ilvl w:val="3"/>
+          <w:numId w:val="1"/>
+        </w:numPr>
+        <w:rPr>
+          <w:rFonts w:cstheme="minorHAnsi"/>
+        </w:rPr>
+      </w:pPr>
+      <w:r>
+        <w:rPr>
+          <w:rFonts w:cstheme="minorHAnsi"/>
+        </w:rPr>
+        <w:t xml:space="preserve">Loosely based </w:t>
+      </w:r>
+      <w:proofErr w:type="gramStart"/>
+      <w:r>
+        <w:rPr>
+          <w:rFonts w:cstheme="minorHAnsi"/>
+        </w:rPr>
+        <w:t>off of</w:t>
+      </w:r>
+      <w:proofErr w:type="gramEnd"/>
+      <w:r>
+        <w:rPr>
+          <w:rFonts w:cstheme="minorHAnsi"/>
+        </w:rPr>
+        <w:t xml:space="preserve"> inverter from ch7 notes provided by Dr. Becker</w:t>
+      </w:r>
+    </w:p>
+    <w:p>
+      <w:pPr>
+        <w:pStyle w:val="ListParagraph"/>
+        <w:ind w:left="1440"/>
+        <w:rPr>
+          <w:rFonts w:cstheme="minorHAnsi"/>
+        </w:rPr>
+      </w:pPr>
+    </w:p>
+    <w:p>
+      <w:pPr>
+        <w:pStyle w:val="ListParagraph"/>
+        <w:numPr>
+          <w:ilvl w:val="1"/>
+          <w:numId w:val="1"/>
+        </w:numPr>
+        <w:rPr>
+          <w:rFonts w:cstheme="minorHAnsi"/>
+        </w:rPr>
+      </w:pPr>
+      <w:r>
+        <w:rPr>
+          <w:rFonts w:cstheme="minorHAnsi"/>
+        </w:rPr>
+        <w:t>Multiplexer</w:t>
+      </w:r>
+      <w:r>
+        <w:rPr>
+          <w:rFonts w:cstheme="minorHAnsi"/>
+        </w:rPr>
+        <w:t>,</w:t>
+      </w:r>
+      <w:r>
+        <w:rPr>
+          <w:rFonts w:cstheme="minorHAnsi"/>
+        </w:rPr>
+        <w:t xml:space="preserve"> </w:t>
+      </w:r>
+      <w:r>
+        <w:rPr>
+          <w:rFonts w:cstheme="minorHAnsi"/>
+        </w:rPr>
+        <w:t>16</w:t>
+      </w:r>
+      <w:r>
+        <w:rPr>
+          <w:rFonts w:cstheme="minorHAnsi"/>
+        </w:rPr>
+        <w:t>-to-</w:t>
+      </w:r>
+      <w:r>
+        <w:rPr>
+          <w:rFonts w:cstheme="minorHAnsi"/>
+        </w:rPr>
+        <w:t>1</w:t>
+      </w:r>
+      <w:r>
+        <w:rPr>
+          <w:rFonts w:cstheme="minorHAnsi"/>
+        </w:rPr>
+        <w:t xml:space="preserve"> bit</w:t>
+      </w:r>
+    </w:p>
+    <w:p>
+      <w:pPr>
+        <w:pStyle w:val="ListParagraph"/>
+        <w:numPr>
+          <w:ilvl w:val="2"/>
+          <w:numId w:val="1"/>
+        </w:numPr>
+        <w:rPr>
+          <w:rFonts w:cstheme="minorHAnsi"/>
+        </w:rPr>
+      </w:pPr>
+      <w:r>
+        <w:rPr>
+          <w:rFonts w:cstheme="minorHAnsi"/>
+        </w:rPr>
+        <w:t xml:space="preserve">Name of Verilog Module: </w:t>
+      </w:r>
+      <w:r>
+        <w:rPr>
+          <w:rFonts w:cstheme="minorHAnsi"/>
+        </w:rPr>
+        <w:t>Multiplexer</w:t>
+      </w:r>
+    </w:p>
+    <w:p>
+      <w:pPr>
+        <w:pStyle w:val="ListParagraph"/>
+        <w:numPr>
+          <w:ilvl w:val="2"/>
+          <w:numId w:val="1"/>
+        </w:numPr>
+        <w:rPr>
+          <w:rFonts w:cstheme="minorHAnsi"/>
+        </w:rPr>
+      </w:pPr>
+      <w:r>
+        <w:rPr>
+          <w:rFonts w:cstheme="minorHAnsi"/>
+        </w:rPr>
+        <w:t>Inputs</w:t>
+      </w:r>
+    </w:p>
+    <w:p>
+      <w:pPr>
+        <w:pStyle w:val="ListParagraph"/>
+        <w:numPr>
+          <w:ilvl w:val="3"/>
+          <w:numId w:val="1"/>
+        </w:numPr>
+        <w:rPr>
+          <w:rFonts w:cstheme="minorHAnsi"/>
+        </w:rPr>
+      </w:pPr>
+      <w:r>
+        <w:rPr>
+          <w:rFonts w:cstheme="minorHAnsi"/>
+        </w:rPr>
+        <w:t>Ch</w:t>
+      </w:r>
+      <w:proofErr w:type="gramStart"/>
+      <w:r>
+        <w:rPr>
+          <w:rFonts w:cstheme="minorHAnsi"/>
+        </w:rPr>
+        <w:t>15,Ch</w:t>
+      </w:r>
+      <w:proofErr w:type="gramEnd"/>
+      <w:r>
+        <w:rPr>
+          <w:rFonts w:cstheme="minorHAnsi"/>
+        </w:rPr>
+        <w:t>14,Ch13,Ch12,Ch11,Ch10,Ch9,Ch8,Ch7,Ch6,Ch5,Ch4,Ch3,Ch2, Ch1, Ch0</w:t>
+      </w:r>
+      <w:r>
+        <w:rPr>
+          <w:rFonts w:cstheme="minorHAnsi"/>
+        </w:rPr>
+        <w:t>, all 16 bit channels</w:t>
+      </w:r>
+    </w:p>
+    <w:p>
+      <w:pPr>
+        <w:pStyle w:val="ListParagraph"/>
+        <w:numPr>
+          <w:ilvl w:val="3"/>
+          <w:numId w:val="1"/>
+        </w:numPr>
+        <w:rPr>
+          <w:rFonts w:cstheme="minorHAnsi"/>
+        </w:rPr>
+      </w:pPr>
+      <w:r>
+        <w:rPr>
+          <w:rFonts w:cstheme="minorHAnsi"/>
+        </w:rPr>
+        <w:t xml:space="preserve">S, the </w:t>
+      </w:r>
+      <w:proofErr w:type="gramStart"/>
+      <w:r>
+        <w:rPr>
+          <w:rFonts w:cstheme="minorHAnsi"/>
+        </w:rPr>
+        <w:t>16 bit</w:t>
+      </w:r>
+      <w:proofErr w:type="gramEnd"/>
+      <w:r>
+        <w:rPr>
+          <w:rFonts w:cstheme="minorHAnsi"/>
+        </w:rPr>
+        <w:t xml:space="preserve"> selector (one hot)</w:t>
+      </w:r>
+    </w:p>
+    <w:p>
+      <w:pPr>
+        <w:pStyle w:val="ListParagraph"/>
+        <w:numPr>
+          <w:ilvl w:val="2"/>
+          <w:numId w:val="1"/>
+        </w:numPr>
+        <w:rPr>
+          <w:rFonts w:cstheme="minorHAnsi"/>
+        </w:rPr>
+      </w:pPr>
+      <w:r>
+        <w:rPr>
+          <w:rFonts w:cstheme="minorHAnsi"/>
+        </w:rPr>
         <w:t>Outputs</w:t>
       </w:r>
     </w:p>
@@ -4867,7 +5821,21 @@
         <w:rPr>
           <w:rFonts w:cstheme="minorHAnsi"/>
         </w:rPr>
-        <w:t>out -- has bit size 4</w:t>
+        <w:t xml:space="preserve">B, the </w:t>
+      </w:r>
+      <w:proofErr w:type="gramStart"/>
+      <w:r>
+        <w:rPr>
+          <w:rFonts w:cstheme="minorHAnsi"/>
+        </w:rPr>
+        <w:t>16 bit</w:t>
+      </w:r>
+      <w:proofErr w:type="gramEnd"/>
+      <w:r>
+        <w:rPr>
+          <w:rFonts w:cstheme="minorHAnsi"/>
+        </w:rPr>
+        <w:t xml:space="preserve"> output of the mux</w:t>
       </w:r>
     </w:p>
     <w:p>
@@ -4903,43 +5871,57 @@
         <w:rPr>
           <w:rFonts w:cstheme="minorHAnsi"/>
         </w:rPr>
-        <w:t>No interfaces are used in this component.</w:t>
-      </w:r>
-    </w:p>
-    <w:p>
-      <w:pPr>
-        <w:pStyle w:val="ListParagraph"/>
-        <w:numPr>
-          <w:ilvl w:val="2"/>
-          <w:numId w:val="1"/>
-        </w:numPr>
-        <w:rPr>
-          <w:rFonts w:cstheme="minorHAnsi"/>
-        </w:rPr>
-      </w:pPr>
-      <w:r>
-        <w:rPr>
-          <w:rFonts w:cstheme="minorHAnsi"/>
-        </w:rPr>
-        <w:t>Controls</w:t>
-      </w:r>
-    </w:p>
-    <w:p>
-      <w:pPr>
-        <w:pStyle w:val="ListParagraph"/>
-        <w:numPr>
-          <w:ilvl w:val="3"/>
-          <w:numId w:val="1"/>
-        </w:numPr>
-        <w:rPr>
-          <w:rFonts w:cstheme="minorHAnsi"/>
-        </w:rPr>
-      </w:pPr>
-      <w:r>
-        <w:rPr>
-          <w:rFonts w:cstheme="minorHAnsi"/>
-        </w:rPr>
-        <w:t>No controls are used in this component.</w:t>
+        <w:t>This component does not use any interfaces.</w:t>
+      </w:r>
+    </w:p>
+    <w:p>
+      <w:pPr>
+        <w:pStyle w:val="ListParagraph"/>
+        <w:numPr>
+          <w:ilvl w:val="2"/>
+          <w:numId w:val="1"/>
+        </w:numPr>
+        <w:rPr>
+          <w:rFonts w:cstheme="minorHAnsi"/>
+        </w:rPr>
+      </w:pPr>
+      <w:r>
+        <w:rPr>
+          <w:rFonts w:cstheme="minorHAnsi"/>
+        </w:rPr>
+        <w:t>Any Controls</w:t>
+      </w:r>
+    </w:p>
+    <w:p>
+      <w:pPr>
+        <w:pStyle w:val="ListParagraph"/>
+        <w:numPr>
+          <w:ilvl w:val="3"/>
+          <w:numId w:val="1"/>
+        </w:numPr>
+        <w:rPr>
+          <w:rFonts w:cstheme="minorHAnsi"/>
+        </w:rPr>
+      </w:pPr>
+      <w:r>
+        <w:rPr>
+          <w:rFonts w:cstheme="minorHAnsi"/>
+        </w:rPr>
+        <w:t xml:space="preserve">The control in this is input s, a one hot </w:t>
+      </w:r>
+      <w:proofErr w:type="gramStart"/>
+      <w:r>
+        <w:rPr>
+          <w:rFonts w:cstheme="minorHAnsi"/>
+        </w:rPr>
+        <w:t>16 bit</w:t>
+      </w:r>
+      <w:proofErr w:type="gramEnd"/>
+      <w:r>
+        <w:rPr>
+          <w:rFonts w:cstheme="minorHAnsi"/>
+        </w:rPr>
+        <w:t xml:space="preserve"> value to select which channel will be the output</w:t>
       </w:r>
     </w:p>
     <w:p>
@@ -4975,100 +5957,80 @@
         <w:rPr>
           <w:rFonts w:cstheme="minorHAnsi"/>
         </w:rPr>
-        <w:t>This module takes in two binary string of 4 bits and performs bitwise AND on them. The resulting 4 bit string is the output</w:t>
-      </w:r>
-      <w:r>
-        <w:rPr>
-          <w:rFonts w:cstheme="minorHAnsi"/>
-        </w:rPr>
-        <w:t>.</w:t>
+        <w:t xml:space="preserve">This mux has 16 channels of </w:t>
+      </w:r>
+      <w:proofErr w:type="gramStart"/>
+      <w:r>
+        <w:rPr>
+          <w:rFonts w:cstheme="minorHAnsi"/>
+        </w:rPr>
+        <w:t>16 bit</w:t>
+      </w:r>
+      <w:proofErr w:type="gramEnd"/>
+      <w:r>
+        <w:rPr>
+          <w:rFonts w:cstheme="minorHAnsi"/>
+        </w:rPr>
+        <w:t xml:space="preserve"> numbers, with a 16 bit one hot selector. The output depends on the channel specified by the selector</w:t>
+      </w:r>
+    </w:p>
+    <w:p>
+      <w:pPr>
+        <w:pStyle w:val="ListParagraph"/>
+        <w:numPr>
+          <w:ilvl w:val="2"/>
+          <w:numId w:val="1"/>
+        </w:numPr>
+        <w:rPr>
+          <w:rFonts w:cstheme="minorHAnsi"/>
+        </w:rPr>
+      </w:pPr>
+      <w:r>
+        <w:rPr>
+          <w:rFonts w:cstheme="minorHAnsi"/>
+        </w:rPr>
+        <w:t>Documentation</w:t>
+      </w:r>
+    </w:p>
+    <w:p>
+      <w:pPr>
+        <w:pStyle w:val="ListParagraph"/>
+        <w:numPr>
+          <w:ilvl w:val="3"/>
+          <w:numId w:val="1"/>
+        </w:numPr>
+        <w:rPr>
+          <w:rFonts w:cstheme="minorHAnsi"/>
+        </w:rPr>
+      </w:pPr>
+      <w:r>
+        <w:rPr>
+          <w:rFonts w:cstheme="minorHAnsi"/>
+        </w:rPr>
+        <w:t xml:space="preserve">Based on the mux provided by Dr. Becker in the ch7 </w:t>
+      </w:r>
+      <w:proofErr w:type="spellStart"/>
+      <w:r>
+        <w:rPr>
+          <w:rFonts w:cstheme="minorHAnsi"/>
+        </w:rPr>
+        <w:t>verilog</w:t>
+      </w:r>
+      <w:proofErr w:type="spellEnd"/>
+      <w:r>
+        <w:rPr>
+          <w:rFonts w:cstheme="minorHAnsi"/>
+        </w:rPr>
+        <w:t xml:space="preserve"> n</w:t>
       </w:r>
       <w:bookmarkStart w:id="0" w:name="_GoBack"/>
       <w:bookmarkEnd w:id="0"/>
-    </w:p>
-    <w:p>
-      <w:pPr>
-        <w:pStyle w:val="ListParagraph"/>
-        <w:numPr>
-          <w:ilvl w:val="2"/>
-          <w:numId w:val="1"/>
-        </w:numPr>
-        <w:rPr>
-          <w:rFonts w:cstheme="minorHAnsi"/>
-        </w:rPr>
-      </w:pPr>
-      <w:r>
-        <w:rPr>
-          <w:rFonts w:cstheme="minorHAnsi"/>
-        </w:rPr>
-        <w:t>Documen</w:t>
-      </w:r>
-      <w:r>
-        <w:rPr>
-          <w:rFonts w:cstheme="minorHAnsi"/>
-        </w:rPr>
-        <w:t>tation</w:t>
-      </w:r>
-    </w:p>
-    <w:p>
-      <w:pPr>
-        <w:pStyle w:val="ListParagraph"/>
-        <w:numPr>
-          <w:ilvl w:val="3"/>
-          <w:numId w:val="1"/>
-        </w:numPr>
-        <w:rPr>
-          <w:rFonts w:cstheme="minorHAnsi"/>
-        </w:rPr>
-      </w:pPr>
-      <w:r>
-        <w:rPr>
-          <w:rFonts w:cstheme="minorHAnsi"/>
-        </w:rPr>
-        <w:t>Written by Khalid Shaik</w:t>
-      </w:r>
-    </w:p>
-    <w:p>
-      <w:pPr>
-        <w:rPr>
-          <w:rFonts w:cstheme="minorHAnsi"/>
-        </w:rPr>
-      </w:pPr>
-    </w:p>
-    <w:p>
-      <w:pPr>
-        <w:rPr>
-          <w:rFonts w:cstheme="minorHAnsi"/>
-        </w:rPr>
-      </w:pPr>
-    </w:p>
-    <w:p>
-      <w:pPr>
-        <w:rPr>
-          <w:rFonts w:cstheme="minorHAnsi"/>
-        </w:rPr>
-      </w:pPr>
-    </w:p>
-    <w:p>
-      <w:pPr>
-        <w:rPr>
-          <w:rFonts w:asciiTheme="minorHAnsi" w:hAnsiTheme="minorHAnsi" w:cstheme="minorHAnsi"/>
-        </w:rPr>
-      </w:pPr>
-    </w:p>
-    <w:p>
-      <w:pPr>
-        <w:rPr>
-          <w:rFonts w:asciiTheme="minorHAnsi" w:hAnsiTheme="minorHAnsi" w:cstheme="minorHAnsi"/>
-        </w:rPr>
-      </w:pPr>
-    </w:p>
-    <w:p>
-      <w:pPr>
-        <w:rPr>
-          <w:rFonts w:asciiTheme="minorHAnsi" w:hAnsiTheme="minorHAnsi" w:cstheme="minorHAnsi"/>
-        </w:rPr>
-      </w:pPr>
+      <w:r>
+        <w:rPr>
+          <w:rFonts w:cstheme="minorHAnsi"/>
+        </w:rPr>
+        <w:t>otes</w:t>
+      </w:r>
     </w:p>
     <w:sectPr>
       <w:pgSz w:w="12240" w:h="15840"/>
@@ -5625,6 +6587,29 @@
       <w:szCs w:val="22"/>
     </w:rPr>
   </w:style>
+  <w:style w:type="character" w:styleId="Hyperlink">
+    <w:name w:val="Hyperlink"/>
+    <w:basedOn w:val="DefaultParagraphFont"/>
+    <w:uiPriority w:val="99"/>
+    <w:unhideWhenUsed/>
+    <w:rsid w:val="003353C9"/>
+    <w:rPr>
+      <w:color w:val="0563C1" w:themeColor="hyperlink"/>
+      <w:u w:val="single"/>
+    </w:rPr>
+  </w:style>
+  <w:style w:type="character" w:styleId="UnresolvedMention">
+    <w:name w:val="Unresolved Mention"/>
+    <w:basedOn w:val="DefaultParagraphFont"/>
+    <w:uiPriority w:val="99"/>
+    <w:semiHidden/>
+    <w:unhideWhenUsed/>
+    <w:rsid w:val="003353C9"/>
+    <w:rPr>
+      <w:color w:val="605E5C"/>
+      <w:shd w:val="clear" w:color="auto" w:fill="E1DFDD"/>
+    </w:rPr>
+  </w:style>
 </w:styles>
 </file>
 

</xml_diff>